<commit_message>
changed view_buttons to comboboxes, needs to be finished with respective functions
</commit_message>
<xml_diff>
--- a/production_sheets/Mash_Log-converted.docx
+++ b/production_sheets/Mash_Log-converted.docx
@@ -9,6 +9,7 @@
         <w:rPr>
           <w:rFonts w:ascii="Verdana"/>
           <w:sz w:val="96"/>
+          <w:szCs w:val="96"/>
         </w:rPr>
       </w:pPr>
       <w:bookmarkStart w:id="0" w:name="Slide_1"/>
@@ -21,6 +22,7 @@
         <w:rPr>
           <w:rFonts w:ascii="Verdana"/>
           <w:sz w:val="96"/>
+          <w:szCs w:val="96"/>
         </w:rPr>
         <w:t>MASH</w:t>
       </w:r>
@@ -29,6 +31,7 @@
           <w:rFonts w:ascii="Verdana"/>
           <w:spacing w:val="-112"/>
           <w:sz w:val="96"/>
+          <w:szCs w:val="96"/>
         </w:rPr>
         <w:t xml:space="preserve"> </w:t>
       </w:r>
@@ -36,6 +39,7 @@
         <w:rPr>
           <w:rFonts w:ascii="Verdana"/>
           <w:sz w:val="96"/>
+          <w:szCs w:val="96"/>
         </w:rPr>
         <w:t>LOG</w:t>
       </w:r>
@@ -71,12 +75,7 @@
               <w:spacing w:before="150"/>
               <w:ind w:left="0"/>
               <w:jc w:val="center"/>
-              <w:rPr>
-                <w:rFonts w:ascii="DejaVu Sans Mono"/>
-              </w:rPr>
             </w:pPr>
-            <w:bookmarkStart w:id="3" w:name="_GoBack"/>
-            <w:bookmarkEnd w:id="3"/>
           </w:p>
         </w:tc>
       </w:tr>
@@ -97,9 +96,6 @@
               <w:spacing w:before="150"/>
               <w:ind w:left="0"/>
               <w:jc w:val="center"/>
-              <w:rPr>
-                <w:rFonts w:ascii="DejaVu Sans Mono"/>
-              </w:rPr>
             </w:pPr>
           </w:p>
         </w:tc>
@@ -122,9 +118,6 @@
               <w:spacing w:before="150"/>
               <w:ind w:left="0"/>
               <w:jc w:val="center"/>
-              <w:rPr>
-                <w:rFonts w:ascii="DejaVu Sans Mono"/>
-              </w:rPr>
             </w:pPr>
           </w:p>
         </w:tc>
@@ -409,11 +402,15 @@
         <w:spacing w:before="150"/>
         <w:rPr>
           <w:rFonts w:ascii="DejaVu Sans Mono"/>
+          <w:sz w:val="24"/>
+          <w:szCs w:val="24"/>
         </w:rPr>
       </w:pPr>
       <w:r>
         <w:rPr>
           <w:rFonts w:ascii="DejaVu Sans Mono"/>
+          <w:sz w:val="24"/>
+          <w:szCs w:val="24"/>
         </w:rPr>
         <w:t>Ingredients:</w:t>
       </w:r>
@@ -569,18 +566,18 @@
         </w:rPr>
         <w:sectPr>
           <w:type w:val="continuous"/>
-          <w:pgSz w:w="12240" w:h="15840"/>
-          <w:pgMar w:top="576" w:right="547" w:bottom="274" w:left="1195" w:header="720" w:footer="720" w:gutter="0"/>
+          <w:pgSz w:w="12240" w:h="15840" w:code="1"/>
+          <w:pgMar w:top="720" w:right="720" w:bottom="720" w:left="1195" w:header="720" w:footer="720" w:gutter="0"/>
           <w:cols w:num="2" w:space="720" w:equalWidth="0">
             <w:col w:w="6124" w:space="47"/>
-            <w:col w:w="4327"/>
+            <w:col w:w="4154"/>
           </w:cols>
         </w:sectPr>
       </w:pPr>
     </w:p>
     <w:p>
       <w:pPr>
-        <w:spacing w:before="90"/>
+        <w:spacing w:before="90" w:line="192" w:lineRule="auto"/>
         <w:ind w:left="581"/>
         <w:rPr>
           <w:sz w:val="20"/>
@@ -595,7 +592,7 @@
     </w:p>
     <w:p>
       <w:pPr>
-        <w:spacing w:before="90"/>
+        <w:spacing w:before="90" w:line="192" w:lineRule="auto"/>
         <w:ind w:left="581"/>
         <w:rPr>
           <w:sz w:val="20"/>
@@ -613,7 +610,7 @@
     </w:p>
     <w:p>
       <w:pPr>
-        <w:spacing w:before="90"/>
+        <w:spacing w:before="90" w:line="192" w:lineRule="auto"/>
         <w:ind w:left="581"/>
         <w:rPr>
           <w:sz w:val="20"/>
@@ -631,6 +628,7 @@
     </w:p>
     <w:p>
       <w:pPr>
+        <w:spacing w:line="192" w:lineRule="auto"/>
         <w:rPr>
           <w:sz w:val="20"/>
         </w:rPr>
@@ -649,7 +647,7 @@
     <w:p>
       <w:pPr>
         <w:pStyle w:val="BodyText"/>
-        <w:spacing w:before="5"/>
+        <w:spacing w:before="5" w:line="192" w:lineRule="auto"/>
         <w:rPr>
           <w:sz w:val="3"/>
         </w:rPr>
@@ -681,31 +679,101 @@
       </w:tblGrid>
       <w:tr>
         <w:trPr>
-          <w:trHeight w:val="545"/>
+          <w:trHeight w:val="432"/>
         </w:trPr>
         <w:tc>
           <w:tcPr>
             <w:tcW w:w="3164" w:type="dxa"/>
+            <w:vAlign w:val="center"/>
           </w:tcPr>
           <w:p>
             <w:pPr>
               <w:pStyle w:val="TableParagraph"/>
+              <w:spacing w:line="192" w:lineRule="auto"/>
+              <w:jc w:val="center"/>
               <w:rPr>
-                <w:sz w:val="24"/>
+                <w:rFonts w:ascii="Verdana" w:hAnsi="Verdana"/>
+                <w:sz w:val="28"/>
+                <w:szCs w:val="28"/>
               </w:rPr>
             </w:pPr>
-            <w:bookmarkStart w:id="4" w:name="_Hlk2938450"/>
+            <w:bookmarkStart w:id="3" w:name="_Hlk2938450"/>
           </w:p>
         </w:tc>
         <w:tc>
           <w:tcPr>
             <w:tcW w:w="3164" w:type="dxa"/>
+            <w:vAlign w:val="center"/>
           </w:tcPr>
           <w:p>
             <w:pPr>
               <w:pStyle w:val="TableParagraph"/>
+              <w:spacing w:line="192" w:lineRule="auto"/>
+              <w:jc w:val="center"/>
               <w:rPr>
-                <w:sz w:val="24"/>
+                <w:rFonts w:ascii="Verdana" w:hAnsi="Verdana"/>
+                <w:sz w:val="28"/>
+                <w:szCs w:val="28"/>
+              </w:rPr>
+            </w:pPr>
+            <w:bookmarkStart w:id="4" w:name="_GoBack"/>
+            <w:bookmarkEnd w:id="4"/>
+          </w:p>
+        </w:tc>
+        <w:tc>
+          <w:tcPr>
+            <w:tcW w:w="3168" w:type="dxa"/>
+            <w:vAlign w:val="center"/>
+          </w:tcPr>
+          <w:p>
+            <w:pPr>
+              <w:pStyle w:val="TableParagraph"/>
+              <w:spacing w:line="192" w:lineRule="auto"/>
+              <w:jc w:val="center"/>
+              <w:rPr>
+                <w:rFonts w:ascii="Verdana" w:hAnsi="Verdana"/>
+                <w:sz w:val="28"/>
+                <w:szCs w:val="28"/>
+              </w:rPr>
+            </w:pPr>
+          </w:p>
+        </w:tc>
+      </w:tr>
+      <w:bookmarkEnd w:id="3"/>
+      <w:tr>
+        <w:trPr>
+          <w:trHeight w:val="432"/>
+        </w:trPr>
+        <w:tc>
+          <w:tcPr>
+            <w:tcW w:w="3164" w:type="dxa"/>
+            <w:vAlign w:val="center"/>
+          </w:tcPr>
+          <w:p>
+            <w:pPr>
+              <w:pStyle w:val="TableParagraph"/>
+              <w:jc w:val="center"/>
+              <w:rPr>
+                <w:rFonts w:ascii="Verdana" w:hAnsi="Verdana"/>
+                <w:sz w:val="28"/>
+                <w:szCs w:val="28"/>
+              </w:rPr>
+            </w:pPr>
+          </w:p>
+        </w:tc>
+        <w:tc>
+          <w:tcPr>
+            <w:tcW w:w="3164" w:type="dxa"/>
+            <w:vAlign w:val="center"/>
+          </w:tcPr>
+          <w:p>
+            <w:pPr>
+              <w:pStyle w:val="TableParagraph"/>
+              <w:jc w:val="center"/>
+              <w:rPr>
+                <w:rFonts w:ascii="Verdana" w:hAnsi="Verdana"/>
+                <w:sz w:val="28"/>
+                <w:szCs w:val="28"/>
               </w:rPr>
             </w:pPr>
           </w:p>
@@ -713,31 +781,38 @@
         <w:tc>
           <w:tcPr>
             <w:tcW w:w="3168" w:type="dxa"/>
+            <w:vAlign w:val="center"/>
           </w:tcPr>
           <w:p>
             <w:pPr>
               <w:pStyle w:val="TableParagraph"/>
+              <w:jc w:val="center"/>
               <w:rPr>
-                <w:sz w:val="24"/>
+                <w:rFonts w:ascii="Verdana" w:hAnsi="Verdana"/>
+                <w:sz w:val="28"/>
+                <w:szCs w:val="28"/>
               </w:rPr>
             </w:pPr>
           </w:p>
         </w:tc>
       </w:tr>
-      <w:bookmarkEnd w:id="4"/>
       <w:tr>
         <w:trPr>
-          <w:trHeight w:val="545"/>
+          <w:trHeight w:val="432"/>
         </w:trPr>
         <w:tc>
           <w:tcPr>
             <w:tcW w:w="3164" w:type="dxa"/>
+            <w:vAlign w:val="center"/>
           </w:tcPr>
           <w:p>
             <w:pPr>
               <w:pStyle w:val="TableParagraph"/>
+              <w:jc w:val="center"/>
               <w:rPr>
-                <w:sz w:val="24"/>
+                <w:rFonts w:ascii="Verdana" w:hAnsi="Verdana"/>
+                <w:sz w:val="28"/>
+                <w:szCs w:val="28"/>
               </w:rPr>
             </w:pPr>
           </w:p>
@@ -745,12 +820,16 @@
         <w:tc>
           <w:tcPr>
             <w:tcW w:w="3164" w:type="dxa"/>
+            <w:vAlign w:val="center"/>
           </w:tcPr>
           <w:p>
             <w:pPr>
               <w:pStyle w:val="TableParagraph"/>
+              <w:jc w:val="center"/>
               <w:rPr>
-                <w:sz w:val="24"/>
+                <w:rFonts w:ascii="Verdana" w:hAnsi="Verdana"/>
+                <w:sz w:val="28"/>
+                <w:szCs w:val="28"/>
               </w:rPr>
             </w:pPr>
           </w:p>
@@ -758,12 +837,16 @@
         <w:tc>
           <w:tcPr>
             <w:tcW w:w="3168" w:type="dxa"/>
+            <w:vAlign w:val="center"/>
           </w:tcPr>
           <w:p>
             <w:pPr>
               <w:pStyle w:val="TableParagraph"/>
+              <w:jc w:val="center"/>
               <w:rPr>
-                <w:sz w:val="24"/>
+                <w:rFonts w:ascii="Verdana" w:hAnsi="Verdana"/>
+                <w:sz w:val="28"/>
+                <w:szCs w:val="28"/>
               </w:rPr>
             </w:pPr>
           </w:p>
@@ -771,17 +854,21 @@
       </w:tr>
       <w:tr>
         <w:trPr>
-          <w:trHeight w:val="546"/>
+          <w:trHeight w:val="432"/>
         </w:trPr>
         <w:tc>
           <w:tcPr>
             <w:tcW w:w="3164" w:type="dxa"/>
+            <w:vAlign w:val="center"/>
           </w:tcPr>
           <w:p>
             <w:pPr>
               <w:pStyle w:val="TableParagraph"/>
+              <w:jc w:val="center"/>
               <w:rPr>
-                <w:sz w:val="24"/>
+                <w:rFonts w:ascii="Verdana" w:hAnsi="Verdana"/>
+                <w:sz w:val="28"/>
+                <w:szCs w:val="28"/>
               </w:rPr>
             </w:pPr>
           </w:p>
@@ -789,12 +876,16 @@
         <w:tc>
           <w:tcPr>
             <w:tcW w:w="3164" w:type="dxa"/>
+            <w:vAlign w:val="center"/>
           </w:tcPr>
           <w:p>
             <w:pPr>
               <w:pStyle w:val="TableParagraph"/>
+              <w:jc w:val="center"/>
               <w:rPr>
-                <w:sz w:val="24"/>
+                <w:rFonts w:ascii="Verdana" w:hAnsi="Verdana"/>
+                <w:sz w:val="28"/>
+                <w:szCs w:val="28"/>
               </w:rPr>
             </w:pPr>
           </w:p>
@@ -802,12 +893,16 @@
         <w:tc>
           <w:tcPr>
             <w:tcW w:w="3168" w:type="dxa"/>
+            <w:vAlign w:val="center"/>
           </w:tcPr>
           <w:p>
             <w:pPr>
               <w:pStyle w:val="TableParagraph"/>
+              <w:jc w:val="center"/>
               <w:rPr>
-                <w:sz w:val="24"/>
+                <w:rFonts w:ascii="Verdana" w:hAnsi="Verdana"/>
+                <w:sz w:val="28"/>
+                <w:szCs w:val="28"/>
               </w:rPr>
             </w:pPr>
           </w:p>
@@ -815,17 +910,21 @@
       </w:tr>
       <w:tr>
         <w:trPr>
-          <w:trHeight w:val="545"/>
+          <w:trHeight w:val="432"/>
         </w:trPr>
         <w:tc>
           <w:tcPr>
             <w:tcW w:w="3164" w:type="dxa"/>
+            <w:vAlign w:val="center"/>
           </w:tcPr>
           <w:p>
             <w:pPr>
               <w:pStyle w:val="TableParagraph"/>
+              <w:jc w:val="center"/>
               <w:rPr>
-                <w:sz w:val="24"/>
+                <w:rFonts w:ascii="Verdana" w:hAnsi="Verdana"/>
+                <w:sz w:val="28"/>
+                <w:szCs w:val="28"/>
               </w:rPr>
             </w:pPr>
           </w:p>
@@ -833,12 +932,16 @@
         <w:tc>
           <w:tcPr>
             <w:tcW w:w="3164" w:type="dxa"/>
+            <w:vAlign w:val="center"/>
           </w:tcPr>
           <w:p>
             <w:pPr>
               <w:pStyle w:val="TableParagraph"/>
+              <w:jc w:val="center"/>
               <w:rPr>
-                <w:sz w:val="24"/>
+                <w:rFonts w:ascii="Verdana" w:hAnsi="Verdana"/>
+                <w:sz w:val="28"/>
+                <w:szCs w:val="28"/>
               </w:rPr>
             </w:pPr>
           </w:p>
@@ -846,56 +949,16 @@
         <w:tc>
           <w:tcPr>
             <w:tcW w:w="3168" w:type="dxa"/>
+            <w:vAlign w:val="center"/>
           </w:tcPr>
           <w:p>
             <w:pPr>
               <w:pStyle w:val="TableParagraph"/>
+              <w:jc w:val="center"/>
               <w:rPr>
-                <w:sz w:val="24"/>
-              </w:rPr>
-            </w:pPr>
-          </w:p>
-        </w:tc>
-      </w:tr>
-      <w:tr>
-        <w:trPr>
-          <w:trHeight w:val="547"/>
-        </w:trPr>
-        <w:tc>
-          <w:tcPr>
-            <w:tcW w:w="3164" w:type="dxa"/>
-          </w:tcPr>
-          <w:p>
-            <w:pPr>
-              <w:pStyle w:val="TableParagraph"/>
-              <w:rPr>
-                <w:sz w:val="24"/>
-              </w:rPr>
-            </w:pPr>
-          </w:p>
-        </w:tc>
-        <w:tc>
-          <w:tcPr>
-            <w:tcW w:w="3164" w:type="dxa"/>
-          </w:tcPr>
-          <w:p>
-            <w:pPr>
-              <w:pStyle w:val="TableParagraph"/>
-              <w:rPr>
-                <w:sz w:val="24"/>
-              </w:rPr>
-            </w:pPr>
-          </w:p>
-        </w:tc>
-        <w:tc>
-          <w:tcPr>
-            <w:tcW w:w="3168" w:type="dxa"/>
-          </w:tcPr>
-          <w:p>
-            <w:pPr>
-              <w:pStyle w:val="TableParagraph"/>
-              <w:rPr>
-                <w:sz w:val="24"/>
+                <w:rFonts w:ascii="Verdana" w:hAnsi="Verdana"/>
+                <w:sz w:val="28"/>
+                <w:szCs w:val="28"/>
               </w:rPr>
             </w:pPr>
           </w:p>
@@ -978,7 +1041,7 @@
           </mc:Choice>
           <mc:Fallback>
             <w:pict>
-              <v:line w14:anchorId="2A7E2CE4" id="Line 9" o:spid="_x0000_s1026" style="position:absolute;z-index:-251658240;visibility:visible;mso-wrap-style:square;mso-width-percent:0;mso-height-percent:0;mso-wrap-distance-left:0;mso-wrap-distance-top:0;mso-wrap-distance-right:0;mso-wrap-distance-bottom:0;mso-position-horizontal:absolute;mso-position-horizontal-relative:page;mso-position-vertical:absolute;mso-position-vertical-relative:text;mso-width-percent:0;mso-height-percent:0;mso-width-relative:page;mso-height-relative:page" from="67.5pt,10.25pt" to="563.9pt,10.25pt" o:gfxdata="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" strokeweight=".9pt">
+              <v:line w14:anchorId="6BC3B7CB" id="Line 9" o:spid="_x0000_s1026" style="position:absolute;z-index:-251658240;visibility:visible;mso-wrap-style:square;mso-width-percent:0;mso-height-percent:0;mso-wrap-distance-left:0;mso-wrap-distance-top:0;mso-wrap-distance-right:0;mso-wrap-distance-bottom:0;mso-position-horizontal:absolute;mso-position-horizontal-relative:page;mso-position-vertical:absolute;mso-position-vertical-relative:text;mso-width-percent:0;mso-height-percent:0;mso-width-relative:page;mso-height-relative:page" from="67.5pt,10.25pt" to="563.9pt,10.25pt" o:gfxdata="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" strokeweight=".9pt">
                 <w10:wrap type="topAndBottom" anchorx="page"/>
               </v:line>
             </w:pict>
@@ -1242,7 +1305,7 @@
           </mc:Choice>
           <mc:Fallback>
             <w:pict>
-              <v:line w14:anchorId="28DCC309" id="Line 8" o:spid="_x0000_s1026" style="position:absolute;z-index:251657216;visibility:visible;mso-wrap-style:square;mso-width-percent:0;mso-height-percent:0;mso-wrap-distance-left:9pt;mso-wrap-distance-top:0;mso-wrap-distance-right:9pt;mso-wrap-distance-bottom:0;mso-position-horizontal:absolute;mso-position-horizontal-relative:page;mso-position-vertical:absolute;mso-position-vertical-relative:text;mso-width-percent:0;mso-height-percent:0;mso-width-relative:page;mso-height-relative:page" from="348.6pt,8.35pt" to="348.6pt,148.75pt" o:gfxdata="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" strokeweight="0">
+              <v:line w14:anchorId="1A604C46" id="Line 8" o:spid="_x0000_s1026" style="position:absolute;z-index:251657216;visibility:visible;mso-wrap-style:square;mso-width-percent:0;mso-height-percent:0;mso-wrap-distance-left:9pt;mso-wrap-distance-top:0;mso-wrap-distance-right:9pt;mso-wrap-distance-bottom:0;mso-position-horizontal:absolute;mso-position-horizontal-relative:page;mso-position-vertical:absolute;mso-position-vertical-relative:text;mso-width-percent:0;mso-height-percent:0;mso-width-relative:page;mso-height-relative:page" from="348.6pt,8.35pt" to="348.6pt,148.75pt" o:gfxdata="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" strokeweight="0">
                 <w10:wrap anchorx="page"/>
               </v:line>
             </w:pict>
@@ -2407,7 +2470,7 @@
           </mc:Choice>
           <mc:Fallback>
             <w:pict>
-              <v:line w14:anchorId="7D05BF4B" id="Line 2" o:spid="_x0000_s1026" style="position:absolute;z-index:-251657216;visibility:visible;mso-wrap-style:square;mso-width-percent:0;mso-height-percent:0;mso-wrap-distance-left:0;mso-wrap-distance-top:0;mso-wrap-distance-right:0;mso-wrap-distance-bottom:0;mso-position-horizontal:absolute;mso-position-horizontal-relative:page;mso-position-vertical:absolute;mso-position-vertical-relative:text;mso-width-percent:0;mso-height-percent:0;mso-width-relative:page;mso-height-relative:page" from="67.5pt,9.7pt" to="563.9pt,9.7pt" o:gfxdata="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" strokeweight="1.8pt">
+              <v:line w14:anchorId="706ECA4A" id="Line 2" o:spid="_x0000_s1026" style="position:absolute;z-index:-251657216;visibility:visible;mso-wrap-style:square;mso-width-percent:0;mso-height-percent:0;mso-wrap-distance-left:0;mso-wrap-distance-top:0;mso-wrap-distance-right:0;mso-wrap-distance-bottom:0;mso-position-horizontal:absolute;mso-position-horizontal-relative:page;mso-position-vertical:absolute;mso-position-vertical-relative:text;mso-width-percent:0;mso-height-percent:0;mso-width-relative:page;mso-height-relative:page" from="67.5pt,9.7pt" to="563.9pt,9.7pt" o:gfxdata="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" strokeweight="1.8pt">
                 <w10:wrap type="topAndBottom" anchorx="page"/>
               </v:line>
             </w:pict>
@@ -2457,7 +2520,6 @@
       <w:r>
         <w:rPr>
           <w:rFonts w:ascii="Times New Roman"/>
-          <w:u w:val="single"/>
         </w:rPr>
         <w:t xml:space="preserve"> </w:t>
       </w:r>
@@ -2466,51 +2528,28 @@
           <w:rFonts w:ascii="Times New Roman"/>
           <w:u w:val="single"/>
         </w:rPr>
-        <w:tab/>
-      </w:r>
-    </w:p>
-    <w:p>
-      <w:pPr>
-        <w:pStyle w:val="BodyText"/>
-        <w:spacing w:before="8"/>
+        <w:t xml:space="preserve">                                                                              </w:t>
+      </w:r>
+      <w:r>
         <w:rPr>
           <w:rFonts w:ascii="Times New Roman"/>
-          <w:sz w:val="13"/>
-        </w:rPr>
-      </w:pPr>
-    </w:p>
-    <w:p>
-      <w:pPr>
-        <w:pStyle w:val="BodyText"/>
-        <w:tabs>
-          <w:tab w:val="left" w:pos="1029"/>
-          <w:tab w:val="left" w:pos="8470"/>
-        </w:tabs>
-        <w:spacing w:before="101"/>
-        <w:ind w:left="105"/>
-        <w:rPr>
-          <w:rFonts w:ascii="Times New Roman"/>
-        </w:rPr>
-      </w:pPr>
+        </w:rPr>
+        <w:t xml:space="preserve">   </w:t>
+      </w:r>
       <w:r>
         <w:t>Title</w:t>
       </w:r>
       <w:r>
-        <w:tab/>
-      </w:r>
-      <w:r>
-        <w:rPr>
-          <w:rFonts w:ascii="Times New Roman"/>
-          <w:u w:val="single"/>
-        </w:rPr>
-        <w:t xml:space="preserve"> </w:t>
-      </w:r>
-      <w:r>
-        <w:rPr>
-          <w:rFonts w:ascii="Times New Roman"/>
-          <w:u w:val="single"/>
-        </w:rPr>
-        <w:tab/>
+        <w:t xml:space="preserve">  </w:t>
+      </w:r>
+      <w:r>
+        <w:rPr>
+          <w:u w:val="single"/>
+        </w:rPr>
+        <w:t xml:space="preserve">                                                     </w:t>
+      </w:r>
+      <w:r>
+        <w:t xml:space="preserve"> </w:t>
       </w:r>
     </w:p>
     <w:sectPr>
@@ -3082,74 +3121,16 @@
         <a:srgbClr val="800080"/>
       </a:folHlink>
     </a:clrScheme>
-    <a:fontScheme name="Office">
+    <a:fontScheme name="Custom 1">
       <a:majorFont>
-        <a:latin typeface="Cambria"/>
+        <a:latin typeface="Verdana"/>
         <a:ea typeface=""/>
         <a:cs typeface=""/>
-        <a:font script="Jpan" typeface="ＭＳ ゴシック"/>
-        <a:font script="Hang" typeface="맑은 고딕"/>
-        <a:font script="Hans" typeface="宋体"/>
-        <a:font script="Hant" typeface="新細明體"/>
-        <a:font script="Arab" typeface="Times New Roman"/>
-        <a:font script="Hebr" typeface="Times New Roman"/>
-        <a:font script="Thai" typeface="Angsana New"/>
-        <a:font script="Ethi" typeface="Nyala"/>
-        <a:font script="Beng" typeface="Vrinda"/>
-        <a:font script="Gujr" typeface="Shruti"/>
-        <a:font script="Khmr" typeface="MoolBoran"/>
-        <a:font script="Knda" typeface="Tunga"/>
-        <a:font script="Guru" typeface="Raavi"/>
-        <a:font script="Cans" typeface="Euphemia"/>
-        <a:font script="Cher" typeface="Plantagenet Cherokee"/>
-        <a:font script="Yiii" typeface="Microsoft Yi Baiti"/>
-        <a:font script="Tibt" typeface="Microsoft Himalaya"/>
-        <a:font script="Thaa" typeface="MV Boli"/>
-        <a:font script="Deva" typeface="Mangal"/>
-        <a:font script="Telu" typeface="Gautami"/>
-        <a:font script="Taml" typeface="Latha"/>
-        <a:font script="Syrc" typeface="Estrangelo Edessa"/>
-        <a:font script="Orya" typeface="Kalinga"/>
-        <a:font script="Mlym" typeface="Kartika"/>
-        <a:font script="Laoo" typeface="DokChampa"/>
-        <a:font script="Sinh" typeface="Iskoola Pota"/>
-        <a:font script="Mong" typeface="Mongolian Baiti"/>
-        <a:font script="Viet" typeface="Times New Roman"/>
-        <a:font script="Uigh" typeface="Microsoft Uighur"/>
       </a:majorFont>
       <a:minorFont>
-        <a:latin typeface="Calibri"/>
+        <a:latin typeface="Verdana"/>
         <a:ea typeface=""/>
         <a:cs typeface=""/>
-        <a:font script="Jpan" typeface="ＭＳ 明朝"/>
-        <a:font script="Hang" typeface="맑은 고딕"/>
-        <a:font script="Hans" typeface="宋体"/>
-        <a:font script="Hant" typeface="新細明體"/>
-        <a:font script="Arab" typeface="Arial"/>
-        <a:font script="Hebr" typeface="Arial"/>
-        <a:font script="Thai" typeface="Cordia New"/>
-        <a:font script="Ethi" typeface="Nyala"/>
-        <a:font script="Beng" typeface="Vrinda"/>
-        <a:font script="Gujr" typeface="Shruti"/>
-        <a:font script="Khmr" typeface="DaunPenh"/>
-        <a:font script="Knda" typeface="Tunga"/>
-        <a:font script="Guru" typeface="Raavi"/>
-        <a:font script="Cans" typeface="Euphemia"/>
-        <a:font script="Cher" typeface="Plantagenet Cherokee"/>
-        <a:font script="Yiii" typeface="Microsoft Yi Baiti"/>
-        <a:font script="Tibt" typeface="Microsoft Himalaya"/>
-        <a:font script="Thaa" typeface="MV Boli"/>
-        <a:font script="Deva" typeface="Mangal"/>
-        <a:font script="Telu" typeface="Gautami"/>
-        <a:font script="Taml" typeface="Latha"/>
-        <a:font script="Syrc" typeface="Estrangelo Edessa"/>
-        <a:font script="Orya" typeface="Kalinga"/>
-        <a:font script="Mlym" typeface="Kartika"/>
-        <a:font script="Laoo" typeface="DokChampa"/>
-        <a:font script="Sinh" typeface="Iskoola Pota"/>
-        <a:font script="Mong" typeface="Mongolian Baiti"/>
-        <a:font script="Viet" typeface="Arial"/>
-        <a:font script="Uigh" typeface="Microsoft Uighur"/>
       </a:minorFont>
     </a:fontScheme>
     <a:fmtScheme name="Office">
@@ -3329,7 +3310,7 @@
 </file>
 
 <file path=customXml/itemProps1.xml><?xml version="1.0" encoding="utf-8"?>
-<ds:datastoreItem xmlns:ds="http://schemas.openxmlformats.org/officeDocument/2006/customXml" ds:itemID="{23F2AC7B-FAA4-4E84-AA58-322FC83548FD}">
+<ds:datastoreItem xmlns:ds="http://schemas.openxmlformats.org/officeDocument/2006/customXml" ds:itemID="{3179D479-7A77-403E-A037-6312139D170B}">
   <ds:schemaRefs>
     <ds:schemaRef ds:uri="http://schemas.openxmlformats.org/officeDocument/2006/bibliography"/>
   </ds:schemaRefs>

</xml_diff>